<commit_message>
Updated CV to include Mobile Pie
</commit_message>
<xml_diff>
--- a/CV.docx
+++ b/CV.docx
@@ -1,6 +1,6 @@
 
 <file path=word/document.xml><?xml version="1.0" encoding="utf-8"?>
-<w:document xmlns:wpc="http://schemas.microsoft.com/office/word/2010/wordprocessingCanvas" xmlns:cx="http://schemas.microsoft.com/office/drawing/2014/chartex" xmlns:cx1="http://schemas.microsoft.com/office/drawing/2015/9/8/chartex" xmlns:cx2="http://schemas.microsoft.com/office/drawing/2015/10/21/chartex" xmlns:cx3="http://schemas.microsoft.com/office/drawing/2016/5/9/chartex" xmlns:cx4="http://schemas.microsoft.com/office/drawing/2016/5/10/chartex" xmlns:cx5="http://schemas.microsoft.com/office/drawing/2016/5/11/chartex" xmlns:cx6="http://schemas.microsoft.com/office/drawing/2016/5/12/chartex" xmlns:cx7="http://schemas.microsoft.com/office/drawing/2016/5/13/chartex" xmlns:cx8="http://schemas.microsoft.com/office/drawing/2016/5/14/chartex" xmlns:mc="http://schemas.openxmlformats.org/markup-compatibility/2006" xmlns:aink="http://schemas.microsoft.com/office/drawing/2016/ink" xmlns:am3d="http://schemas.microsoft.com/office/drawing/2017/model3d" xmlns:o="urn:schemas-microsoft-com:office:office" xmlns:oel="http://schemas.microsoft.com/office/2019/extlst" xmlns:r="http://schemas.openxmlformats.org/officeDocument/2006/relationships" xmlns:m="http://schemas.openxmlformats.org/officeDocument/2006/math" xmlns:v="urn:schemas-microsoft-com:vml" xmlns:wp14="http://schemas.microsoft.com/office/word/2010/wordprocessingDrawing" xmlns:wp="http://schemas.openxmlformats.org/drawingml/2006/wordprocessingDrawing" xmlns:w10="urn:schemas-microsoft-com:office:word" xmlns:w="http://schemas.openxmlformats.org/wordprocessingml/2006/main" xmlns:w14="http://schemas.microsoft.com/office/word/2010/wordml" xmlns:w15="http://schemas.microsoft.com/office/word/2012/wordml" xmlns:w16cex="http://schemas.microsoft.com/office/word/2018/wordml/cex" xmlns:w16cid="http://schemas.microsoft.com/office/word/2016/wordml/cid" xmlns:w16="http://schemas.microsoft.com/office/word/2018/wordml" xmlns:w16sdtdh="http://schemas.microsoft.com/office/word/2020/wordml/sdtdatahash" xmlns:w16se="http://schemas.microsoft.com/office/word/2015/wordml/symex" xmlns:wpg="http://schemas.microsoft.com/office/word/2010/wordprocessingGroup" xmlns:wpi="http://schemas.microsoft.com/office/word/2010/wordprocessingInk" xmlns:wne="http://schemas.microsoft.com/office/word/2006/wordml" xmlns:wps="http://schemas.microsoft.com/office/word/2010/wordprocessingShape" mc:Ignorable="w14 w15 w16se w16cid w16 w16cex w16sdtdh wp14">
+<w:document xmlns:wpc="http://schemas.microsoft.com/office/word/2010/wordprocessingCanvas" xmlns:cx="http://schemas.microsoft.com/office/drawing/2014/chartex" xmlns:cx1="http://schemas.microsoft.com/office/drawing/2015/9/8/chartex" xmlns:cx2="http://schemas.microsoft.com/office/drawing/2015/10/21/chartex" xmlns:cx3="http://schemas.microsoft.com/office/drawing/2016/5/9/chartex" xmlns:cx4="http://schemas.microsoft.com/office/drawing/2016/5/10/chartex" xmlns:cx5="http://schemas.microsoft.com/office/drawing/2016/5/11/chartex" xmlns:cx6="http://schemas.microsoft.com/office/drawing/2016/5/12/chartex" xmlns:cx7="http://schemas.microsoft.com/office/drawing/2016/5/13/chartex" xmlns:cx8="http://schemas.microsoft.com/office/drawing/2016/5/14/chartex" xmlns:mc="http://schemas.openxmlformats.org/markup-compatibility/2006" xmlns:aink="http://schemas.microsoft.com/office/drawing/2016/ink" xmlns:am3d="http://schemas.microsoft.com/office/drawing/2017/model3d" xmlns:o="urn:schemas-microsoft-com:office:office" xmlns:oel="http://schemas.microsoft.com/office/2019/extlst" xmlns:r="http://schemas.openxmlformats.org/officeDocument/2006/relationships" xmlns:m="http://schemas.openxmlformats.org/officeDocument/2006/math" xmlns:v="urn:schemas-microsoft-com:vml" xmlns:wp14="http://schemas.microsoft.com/office/word/2010/wordprocessingDrawing" xmlns:wp="http://schemas.openxmlformats.org/drawingml/2006/wordprocessingDrawing" xmlns:w10="urn:schemas-microsoft-com:office:word" xmlns:w="http://schemas.openxmlformats.org/wordprocessingml/2006/main" xmlns:w14="http://schemas.microsoft.com/office/word/2010/wordml" xmlns:w15="http://schemas.microsoft.com/office/word/2012/wordml" xmlns:w16cex="http://schemas.microsoft.com/office/word/2018/wordml/cex" xmlns:w16cid="http://schemas.microsoft.com/office/word/2016/wordml/cid" xmlns:w16="http://schemas.microsoft.com/office/word/2018/wordml" xmlns:w16du="http://schemas.microsoft.com/office/word/2023/wordml/word16du" xmlns:w16sdtdh="http://schemas.microsoft.com/office/word/2020/wordml/sdtdatahash" xmlns:w16se="http://schemas.microsoft.com/office/word/2015/wordml/symex" xmlns:wpg="http://schemas.microsoft.com/office/word/2010/wordprocessingGroup" xmlns:wpi="http://schemas.microsoft.com/office/word/2010/wordprocessingInk" xmlns:wne="http://schemas.microsoft.com/office/word/2006/wordml" xmlns:wps="http://schemas.microsoft.com/office/word/2010/wordprocessingShape" mc:Ignorable="w14 w15 w16se w16cid w16 w16cex w16sdtdh w16du wp14">
   <w:body>
     <w:p/>
     <w:tbl>
@@ -285,14 +285,14 @@
                 <w:rFonts w:cs="Georgia"/>
                 <w:lang w:val="en-GB"/>
               </w:rPr>
-              <w:t>second</w:t>
+              <w:t>third-year</w:t>
             </w:r>
             <w:r>
               <w:rPr>
                 <w:rFonts w:cs="Georgia"/>
                 <w:lang w:val="en-GB"/>
               </w:rPr>
-              <w:t xml:space="preserve"> year Games Technology underg</w:t>
+              <w:t xml:space="preserve"> Games Technology underg</w:t>
             </w:r>
             <w:r>
               <w:rPr>
@@ -460,7 +460,14 @@
                 <w:rFonts w:cstheme="minorHAnsi"/>
                 <w:b/>
               </w:rPr>
-              <w:t>BSc(Hons)</w:t>
+              <w:t>BSc (</w:t>
+            </w:r>
+            <w:r>
+              <w:rPr>
+                <w:rFonts w:cstheme="minorHAnsi"/>
+                <w:b/>
+              </w:rPr>
+              <w:t>Hons)</w:t>
             </w:r>
             <w:r>
               <w:rPr>
@@ -510,7 +517,21 @@
                 <w:rFonts w:cstheme="minorHAnsi"/>
                 <w:bCs/>
               </w:rPr>
-              <w:t>which results in solid foundation for various languages and game engines</w:t>
+              <w:t xml:space="preserve">which results in </w:t>
+            </w:r>
+            <w:r>
+              <w:rPr>
+                <w:rFonts w:cstheme="minorHAnsi"/>
+                <w:bCs/>
+              </w:rPr>
+              <w:t xml:space="preserve">a </w:t>
+            </w:r>
+            <w:r>
+              <w:rPr>
+                <w:rFonts w:cstheme="minorHAnsi"/>
+                <w:bCs/>
+              </w:rPr>
+              <w:t>solid foundation for various languages and game engines</w:t>
             </w:r>
             <w:r>
               <w:rPr>
@@ -637,6 +658,13 @@
                 <w:bCs/>
               </w:rPr>
               <w:t>, Gameplay Programing</w:t>
+            </w:r>
+            <w:r>
+              <w:rPr>
+                <w:rFonts w:cstheme="minorHAnsi"/>
+                <w:bCs/>
+              </w:rPr>
+              <w:t>,</w:t>
             </w:r>
             <w:r>
               <w:rPr>
@@ -723,7 +751,49 @@
                 <w:rFonts w:cstheme="minorHAnsi"/>
                 <w:bCs/>
               </w:rPr>
-              <w:t xml:space="preserve">University course I have improved upon several key skills necessary to the game development process. These </w:t>
+              <w:t>University course</w:t>
+            </w:r>
+            <w:r>
+              <w:rPr>
+                <w:rFonts w:cstheme="minorHAnsi"/>
+                <w:bCs/>
+              </w:rPr>
+              <w:t>,</w:t>
+            </w:r>
+            <w:r>
+              <w:rPr>
+                <w:rFonts w:cstheme="minorHAnsi"/>
+                <w:bCs/>
+              </w:rPr>
+              <w:t xml:space="preserve"> I have improved upon several key skills necessary </w:t>
+            </w:r>
+            <w:r>
+              <w:rPr>
+                <w:rFonts w:cstheme="minorHAnsi"/>
+                <w:bCs/>
+              </w:rPr>
+              <w:t>for</w:t>
+            </w:r>
+            <w:r>
+              <w:rPr>
+                <w:rFonts w:cstheme="minorHAnsi"/>
+                <w:bCs/>
+              </w:rPr>
+              <w:t xml:space="preserve"> game developmen</w:t>
+            </w:r>
+            <w:r>
+              <w:rPr>
+                <w:rFonts w:cstheme="minorHAnsi"/>
+                <w:bCs/>
+              </w:rPr>
+              <w:t>t</w:t>
+            </w:r>
+            <w:r>
+              <w:rPr>
+                <w:rFonts w:cstheme="minorHAnsi"/>
+                <w:bCs/>
+              </w:rPr>
+              <w:t xml:space="preserve">. These </w:t>
             </w:r>
             <w:r>
               <w:rPr>
@@ -744,7 +814,21 @@
                 <w:rFonts w:cstheme="minorHAnsi"/>
                 <w:bCs/>
               </w:rPr>
-              <w:t>teamwork, communication, analytic thinking and writing, time management to meet deadlines and pitching</w:t>
+              <w:t>teamwork, communication, analytic thinking and writing, time management to meet deadlines</w:t>
+            </w:r>
+            <w:r>
+              <w:rPr>
+                <w:rFonts w:cstheme="minorHAnsi"/>
+                <w:bCs/>
+              </w:rPr>
+              <w:t>,</w:t>
+            </w:r>
+            <w:r>
+              <w:rPr>
+                <w:rFonts w:cstheme="minorHAnsi"/>
+                <w:bCs/>
+              </w:rPr>
+              <w:t xml:space="preserve"> and pitching</w:t>
             </w:r>
             <w:r>
               <w:rPr>
@@ -1040,7 +1124,7 @@
                 <w:rFonts w:cs="Georgia"/>
                 <w:lang w:val="en-GB"/>
               </w:rPr>
-              <w:t>Art</w:t>
+              <w:t>Computer Science</w:t>
             </w:r>
             <w:r>
               <w:rPr>
@@ -1061,7 +1145,7 @@
                 <w:rFonts w:cs="Georgia"/>
                 <w:lang w:val="en-GB"/>
               </w:rPr>
-              <w:t xml:space="preserve"> 4</w:t>
+              <w:t xml:space="preserve"> 6</w:t>
             </w:r>
             <w:r>
               <w:rPr>
@@ -1075,7 +1159,7 @@
                 <w:rFonts w:cs="Georgia"/>
                 <w:lang w:val="en-GB"/>
               </w:rPr>
-              <w:t>Computer Science</w:t>
+              <w:t>History</w:t>
             </w:r>
             <w:r>
               <w:rPr>
@@ -1096,42 +1180,42 @@
                 <w:rFonts w:cs="Georgia"/>
                 <w:lang w:val="en-GB"/>
               </w:rPr>
-              <w:t xml:space="preserve"> 6</w:t>
+              <w:t xml:space="preserve"> </w:t>
             </w:r>
             <w:r>
               <w:rPr>
                 <w:rFonts w:cs="Georgia"/>
                 <w:lang w:val="en-GB"/>
               </w:rPr>
-              <w:t xml:space="preserve">, </w:t>
+              <w:t xml:space="preserve">8, </w:t>
             </w:r>
             <w:r>
               <w:rPr>
                 <w:rFonts w:cs="Georgia"/>
                 <w:lang w:val="en-GB"/>
               </w:rPr>
-              <w:t>History</w:t>
+              <w:t>Double</w:t>
             </w:r>
             <w:r>
               <w:rPr>
                 <w:rFonts w:cs="Georgia"/>
                 <w:lang w:val="en-GB"/>
               </w:rPr>
-              <w:t xml:space="preserve"> </w:t>
+              <w:t xml:space="preserve"> Award Science</w:t>
             </w:r>
             <w:r>
               <w:rPr>
                 <w:rFonts w:cs="Georgia"/>
                 <w:lang w:val="en-GB"/>
               </w:rPr>
-              <w:t>–</w:t>
+              <w:t xml:space="preserve"> </w:t>
             </w:r>
             <w:r>
               <w:rPr>
                 <w:rFonts w:cs="Georgia"/>
                 <w:lang w:val="en-GB"/>
               </w:rPr>
-              <w:t xml:space="preserve"> 8</w:t>
+              <w:t>- 7-7</w:t>
             </w:r>
             <w:r>
               <w:rPr>
@@ -1145,28 +1229,28 @@
                 <w:rFonts w:cs="Georgia"/>
                 <w:lang w:val="en-GB"/>
               </w:rPr>
-              <w:t xml:space="preserve"> </w:t>
+              <w:t>Maths</w:t>
             </w:r>
             <w:r>
               <w:rPr>
                 <w:rFonts w:cs="Georgia"/>
                 <w:lang w:val="en-GB"/>
               </w:rPr>
-              <w:t>Double Award Science</w:t>
+              <w:t xml:space="preserve"> </w:t>
             </w:r>
             <w:r>
               <w:rPr>
                 <w:rFonts w:cs="Georgia"/>
                 <w:lang w:val="en-GB"/>
               </w:rPr>
-              <w:t xml:space="preserve"> </w:t>
+              <w:t>–</w:t>
             </w:r>
             <w:r>
               <w:rPr>
                 <w:rFonts w:cs="Georgia"/>
                 <w:lang w:val="en-GB"/>
               </w:rPr>
-              <w:t>- 7-7</w:t>
+              <w:t xml:space="preserve"> 7</w:t>
             </w:r>
             <w:r>
               <w:rPr>
@@ -1180,7 +1264,7 @@
                 <w:rFonts w:cs="Georgia"/>
                 <w:lang w:val="en-GB"/>
               </w:rPr>
-              <w:t>Maths</w:t>
+              <w:t>Design &amp; Technology</w:t>
             </w:r>
             <w:r>
               <w:rPr>
@@ -1215,70 +1299,63 @@
                 <w:rFonts w:cs="Georgia"/>
                 <w:lang w:val="en-GB"/>
               </w:rPr>
-              <w:t>Design &amp; Technology</w:t>
+              <w:t xml:space="preserve">English </w:t>
             </w:r>
             <w:r>
               <w:rPr>
                 <w:rFonts w:cs="Georgia"/>
                 <w:lang w:val="en-GB"/>
               </w:rPr>
-              <w:t xml:space="preserve"> </w:t>
+              <w:t>L</w:t>
             </w:r>
             <w:r>
               <w:rPr>
                 <w:rFonts w:cs="Georgia"/>
                 <w:lang w:val="en-GB"/>
               </w:rPr>
-              <w:t>–</w:t>
+              <w:t xml:space="preserve">anguage </w:t>
             </w:r>
             <w:r>
               <w:rPr>
                 <w:rFonts w:cs="Georgia"/>
                 <w:lang w:val="en-GB"/>
               </w:rPr>
-              <w:t xml:space="preserve"> 7</w:t>
+              <w:t>–</w:t>
             </w:r>
             <w:r>
               <w:rPr>
                 <w:rFonts w:cs="Georgia"/>
                 <w:lang w:val="en-GB"/>
               </w:rPr>
-              <w:t xml:space="preserve">, </w:t>
+              <w:t xml:space="preserve"> 5</w:t>
             </w:r>
             <w:r>
               <w:rPr>
                 <w:rFonts w:cs="Georgia"/>
                 <w:lang w:val="en-GB"/>
               </w:rPr>
-              <w:t xml:space="preserve">English language </w:t>
+              <w:t xml:space="preserve">, </w:t>
             </w:r>
             <w:r>
               <w:rPr>
                 <w:rFonts w:cs="Georgia"/>
                 <w:lang w:val="en-GB"/>
               </w:rPr>
-              <w:t>–</w:t>
+              <w:t xml:space="preserve">English </w:t>
             </w:r>
             <w:r>
               <w:rPr>
                 <w:rFonts w:cs="Georgia"/>
                 <w:lang w:val="en-GB"/>
               </w:rPr>
-              <w:t xml:space="preserve"> 5</w:t>
+              <w:t>Literature</w:t>
             </w:r>
             <w:r>
               <w:rPr>
                 <w:rFonts w:cs="Georgia"/>
                 <w:lang w:val="en-GB"/>
               </w:rPr>
-              <w:t xml:space="preserve">, </w:t>
-            </w:r>
-            <w:r>
-              <w:rPr>
-                <w:rFonts w:cs="Georgia"/>
-                <w:lang w:val="en-GB"/>
-              </w:rPr>
-              <w:t xml:space="preserve">English literature </w:t>
+              <w:t xml:space="preserve"> </w:t>
             </w:r>
             <w:r>
               <w:rPr>
@@ -1501,7 +1578,10 @@
               <w:t>bly</w:t>
             </w:r>
             <w:r>
-              <w:t xml:space="preserve"> proficient – Learn throughout GCSE, A-Level</w:t>
+              <w:t xml:space="preserve"> proficient – Learn throughout GCSE, A-</w:t>
+            </w:r>
+            <w:r>
+              <w:t>Level,</w:t>
             </w:r>
             <w:r>
               <w:t xml:space="preserve"> and</w:t>
@@ -1522,22 +1602,16 @@
               <w:rPr>
                 <w:b/>
               </w:rPr>
-              <w:t xml:space="preserve">C </w:t>
-            </w:r>
-            <w:r>
-              <w:t>–</w:t>
-            </w:r>
-            <w:r>
-              <w:t xml:space="preserve"> </w:t>
-            </w:r>
-            <w:r>
-              <w:t>Proficient</w:t>
-            </w:r>
-            <w:r>
-              <w:t xml:space="preserve"> -</w:t>
-            </w:r>
-            <w:r>
-              <w:t xml:space="preserve"> Learnt in university to create shaders.</w:t>
+              <w:t xml:space="preserve">Lua </w:t>
+            </w:r>
+            <w:r>
+              <w:t xml:space="preserve">– Learnt </w:t>
+            </w:r>
+            <w:r>
+              <w:t>during</w:t>
+            </w:r>
+            <w:r>
+              <w:t xml:space="preserve"> my Placement Year at Mobile Pie while creating Roblox Games</w:t>
             </w:r>
           </w:p>
           <w:p>
@@ -1555,7 +1629,10 @@
               <w:t xml:space="preserve">HTML/CSS </w:t>
             </w:r>
             <w:r>
-              <w:t>– Learnt to make my portfolio website</w:t>
+              <w:t xml:space="preserve">– Learnt to make my portfolio </w:t>
+            </w:r>
+            <w:r>
+              <w:t>website.</w:t>
             </w:r>
           </w:p>
           <w:p>
@@ -1572,6 +1649,46 @@
                 <w:bCs/>
               </w:rPr>
               <w:t>Tools:</w:t>
+            </w:r>
+          </w:p>
+          <w:p>
+            <w:pPr>
+              <w:pStyle w:val="NoSpacing"/>
+              <w:numPr>
+                <w:ilvl w:val="0"/>
+                <w:numId w:val="8"/>
+              </w:numPr>
+              <w:rPr>
+                <w:b/>
+                <w:bCs/>
+              </w:rPr>
+            </w:pPr>
+            <w:r>
+              <w:rPr>
+                <w:b/>
+                <w:bCs/>
+              </w:rPr>
+              <w:t>Git</w:t>
+            </w:r>
+            <w:r>
+              <w:rPr>
+                <w:b/>
+                <w:bCs/>
+              </w:rPr>
+              <w:t xml:space="preserve">, </w:t>
+            </w:r>
+            <w:r>
+              <w:rPr>
+                <w:b/>
+                <w:bCs/>
+              </w:rPr>
+              <w:t xml:space="preserve">GitKraken including LFS (Large File Storage) </w:t>
+            </w:r>
+            <w:r>
+              <w:t xml:space="preserve">– Proficient – Learnt in </w:t>
+            </w:r>
+            <w:r>
+              <w:t>university.</w:t>
             </w:r>
           </w:p>
           <w:p>
@@ -1587,59 +1704,29 @@
                 <w:b/>
                 <w:bCs/>
               </w:rPr>
-              <w:t>SQL</w:t>
+              <w:t>Maya</w:t>
+            </w:r>
+            <w:r>
+              <w:rPr>
+                <w:b/>
+                <w:bCs/>
+              </w:rPr>
+              <w:t>/Blender</w:t>
             </w:r>
             <w:r>
               <w:t xml:space="preserve"> </w:t>
             </w:r>
             <w:r>
-              <w:t>–</w:t>
-            </w:r>
-            <w:r>
-              <w:t xml:space="preserve"> Good -</w:t>
-            </w:r>
-            <w:r>
-              <w:t xml:space="preserve"> Learnt in A–Level can make </w:t>
-            </w:r>
-            <w:r>
-              <w:t>and search simple databases.</w:t>
-            </w:r>
-          </w:p>
-          <w:p>
-            <w:pPr>
-              <w:pStyle w:val="NoSpacing"/>
-              <w:numPr>
-                <w:ilvl w:val="0"/>
-                <w:numId w:val="8"/>
-              </w:numPr>
-              <w:rPr>
-                <w:b/>
-                <w:bCs/>
-              </w:rPr>
-            </w:pPr>
-            <w:r>
-              <w:rPr>
-                <w:b/>
-                <w:bCs/>
-              </w:rPr>
-              <w:t>Git</w:t>
-            </w:r>
-            <w:r>
-              <w:rPr>
-                <w:b/>
-                <w:bCs/>
-              </w:rPr>
-              <w:t xml:space="preserve">, </w:t>
-            </w:r>
-            <w:r>
-              <w:rPr>
-                <w:b/>
-                <w:bCs/>
-              </w:rPr>
-              <w:t xml:space="preserve">GitKraken including LFS (Large File Storage) </w:t>
-            </w:r>
-            <w:r>
-              <w:t>– Proficient – Learnt in university</w:t>
+              <w:t xml:space="preserve">– </w:t>
+            </w:r>
+            <w:r>
+              <w:t>Good</w:t>
+            </w:r>
+            <w:r>
+              <w:t xml:space="preserve"> – Learnt in </w:t>
+            </w:r>
+            <w:r>
+              <w:t>university.</w:t>
             </w:r>
           </w:p>
           <w:p>
@@ -1655,26 +1742,23 @@
                 <w:b/>
                 <w:bCs/>
               </w:rPr>
-              <w:t>Maya</w:t>
-            </w:r>
-            <w:r>
-              <w:rPr>
-                <w:b/>
-                <w:bCs/>
-              </w:rPr>
-              <w:t>/Blender</w:t>
-            </w:r>
-            <w:r>
-              <w:t xml:space="preserve"> </w:t>
-            </w:r>
-            <w:r>
-              <w:t xml:space="preserve">– </w:t>
-            </w:r>
-            <w:r>
-              <w:t>Good</w:t>
-            </w:r>
-            <w:r>
-              <w:t xml:space="preserve"> – Learnt in university</w:t>
+              <w:t>Unreal Engine</w:t>
+            </w:r>
+            <w:r>
+              <w:rPr>
+                <w:b/>
+                <w:bCs/>
+              </w:rPr>
+              <w:t xml:space="preserve"> – </w:t>
+            </w:r>
+            <w:r>
+              <w:t>Proficient</w:t>
+            </w:r>
+            <w:r>
+              <w:t xml:space="preserve"> – Learnt in my own </w:t>
+            </w:r>
+            <w:r>
+              <w:t>time.</w:t>
             </w:r>
           </w:p>
           <w:p>
@@ -1690,20 +1774,10 @@
                 <w:b/>
                 <w:bCs/>
               </w:rPr>
-              <w:t>Unreal Engine</w:t>
-            </w:r>
-            <w:r>
-              <w:rPr>
-                <w:b/>
-                <w:bCs/>
-              </w:rPr>
-              <w:t xml:space="preserve"> – </w:t>
-            </w:r>
-            <w:r>
-              <w:t>Proficient</w:t>
-            </w:r>
-            <w:r>
-              <w:t xml:space="preserve"> – Learnt in my own time</w:t>
+              <w:t>Unity</w:t>
+            </w:r>
+            <w:r>
+              <w:t xml:space="preserve"> - Proficient – Learnt in university and in my own time.</w:t>
             </w:r>
           </w:p>
           <w:p>
@@ -1719,31 +1793,10 @@
                 <w:b/>
                 <w:bCs/>
               </w:rPr>
-              <w:t>Unity</w:t>
-            </w:r>
-            <w:r>
-              <w:t xml:space="preserve"> - Proficient – Learnt in university and in my own time.</w:t>
-            </w:r>
-          </w:p>
-          <w:p>
-            <w:pPr>
-              <w:pStyle w:val="NoSpacing"/>
-              <w:numPr>
-                <w:ilvl w:val="0"/>
-                <w:numId w:val="8"/>
-              </w:numPr>
-              <w:rPr>
-                <w:b/>
-                <w:bCs/>
-              </w:rPr>
-            </w:pPr>
-            <w:r>
-              <w:rPr>
-                <w:b/>
-                <w:bCs/>
-              </w:rPr>
-              <w:lastRenderedPageBreak/>
-              <w:t>Visual Stuido including Windows Form, CLion, Pycharm, and Rider</w:t>
+              <w:t xml:space="preserve">Roblox Studio </w:t>
+            </w:r>
+            <w:r>
+              <w:t>– Proficient. Learnt during my Placement Year</w:t>
             </w:r>
           </w:p>
         </w:tc>
@@ -1761,12 +1814,8 @@
             <w:pPr>
               <w:pStyle w:val="Heading1"/>
             </w:pPr>
-          </w:p>
-          <w:p>
-            <w:pPr>
-              <w:pStyle w:val="Heading1"/>
-            </w:pPr>
-            <w:r>
+            <w:r>
+              <w:lastRenderedPageBreak/>
               <w:t xml:space="preserve">non-technical </w:t>
             </w:r>
             <w:r>
@@ -1907,7 +1956,7 @@
               <w:rPr>
                 <w:rFonts w:cstheme="minorHAnsi"/>
               </w:rPr>
-              <w:t xml:space="preserve"> – Gained throughout my academic life and work life. </w:t>
+              <w:t xml:space="preserve"> – Gained throughout my academic and work life. </w:t>
             </w:r>
           </w:p>
           <w:p>
@@ -1933,7 +1982,31 @@
               <w:rPr>
                 <w:rFonts w:cstheme="minorHAnsi"/>
               </w:rPr>
-              <w:t xml:space="preserve">– Working in group projects. </w:t>
+              <w:t xml:space="preserve">– Working </w:t>
+            </w:r>
+            <w:r>
+              <w:rPr>
+                <w:rFonts w:cstheme="minorHAnsi"/>
+              </w:rPr>
+              <w:t>on</w:t>
+            </w:r>
+            <w:r>
+              <w:rPr>
+                <w:rFonts w:cstheme="minorHAnsi"/>
+              </w:rPr>
+              <w:t xml:space="preserve"> group projects</w:t>
+            </w:r>
+            <w:r>
+              <w:rPr>
+                <w:rFonts w:cstheme="minorHAnsi"/>
+              </w:rPr>
+              <w:t>, particularly during my Placement year</w:t>
+            </w:r>
+            <w:r>
+              <w:rPr>
+                <w:rFonts w:cstheme="minorHAnsi"/>
+              </w:rPr>
+              <w:t xml:space="preserve">. </w:t>
             </w:r>
           </w:p>
           <w:p>
@@ -1959,7 +2032,13 @@
               <w:rPr>
                 <w:rFonts w:cstheme="minorHAnsi"/>
               </w:rPr>
-              <w:t xml:space="preserve">- Gained through my role as a Customer Servicer Assistant, when talking to customers and helping with other tasks. </w:t>
+              <w:t xml:space="preserve">- Gained </w:t>
+            </w:r>
+            <w:r>
+              <w:rPr>
+                <w:rFonts w:cstheme="minorHAnsi"/>
+              </w:rPr>
+              <w:t>while juggling between various projects during my Placement year.</w:t>
             </w:r>
           </w:p>
           <w:p>
@@ -2109,192 +2188,89 @@
                 </w:tcPr>
                 <w:p>
                   <w:pPr>
-                    <w:autoSpaceDE w:val="0"/>
-                    <w:autoSpaceDN w:val="0"/>
-                    <w:adjustRightInd w:val="0"/>
-                    <w:spacing w:line="240" w:lineRule="auto"/>
-                    <w:rPr>
-                      <w:rFonts w:cstheme="minorHAnsi"/>
-                      <w:lang w:eastAsia="en-GB"/>
+                    <w:spacing w:after="200"/>
+                    <w:rPr>
+                      <w:rFonts w:cstheme="minorHAnsi"/>
+                      <w:b/>
                     </w:rPr>
                   </w:pPr>
                   <w:r>
                     <w:rPr>
                       <w:rFonts w:cstheme="minorHAnsi"/>
                       <w:b/>
-                      <w:bCs/>
-                      <w:lang w:eastAsia="en-GB"/>
-                    </w:rPr>
-                    <w:t>Retail</w:t>
+                    </w:rPr>
+                    <w:t>Game Developer Intern</w:t>
+                  </w:r>
+                  <w:r>
+                    <w:rPr>
+                      <w:rFonts w:cstheme="minorHAnsi"/>
+                    </w:rPr>
+                    <w:t xml:space="preserve">, </w:t>
+                  </w:r>
+                  <w:r>
+                    <w:rPr>
+                      <w:rFonts w:cstheme="minorHAnsi"/>
+                    </w:rPr>
+                    <w:t>9</w:t>
+                  </w:r>
+                  <w:r>
+                    <w:rPr>
+                      <w:rFonts w:cstheme="minorHAnsi"/>
+                    </w:rPr>
+                    <w:t>/20</w:t>
+                  </w:r>
+                  <w:r>
+                    <w:rPr>
+                      <w:rFonts w:cstheme="minorHAnsi"/>
+                    </w:rPr>
+                    <w:t>23</w:t>
+                  </w:r>
+                  <w:r>
+                    <w:rPr>
+                      <w:rFonts w:cstheme="minorHAnsi"/>
+                    </w:rPr>
+                    <w:t xml:space="preserve"> to </w:t>
+                  </w:r>
+                  <w:r>
+                    <w:rPr>
+                      <w:rFonts w:cstheme="minorHAnsi"/>
+                    </w:rPr>
+                    <w:t>Ongoing</w:t>
+                  </w:r>
+                  <w:r>
+                    <w:rPr>
+                      <w:rFonts w:cstheme="minorHAnsi"/>
+                    </w:rPr>
+                    <w:br/>
                   </w:r>
                   <w:r>
                     <w:rPr>
                       <w:rFonts w:cstheme="minorHAnsi"/>
                       <w:b/>
-                      <w:bCs/>
-                      <w:lang w:eastAsia="en-GB"/>
-                    </w:rPr>
-                    <w:t xml:space="preserve"> Assistant</w:t>
-                  </w:r>
-                  <w:r>
-                    <w:rPr>
-                      <w:rFonts w:cstheme="minorHAnsi"/>
-                      <w:b/>
-                      <w:bCs/>
-                      <w:lang w:eastAsia="en-GB"/>
-                    </w:rPr>
-                    <w:t>,</w:t>
-                  </w:r>
-                  <w:r>
-                    <w:rPr>
-                      <w:rFonts w:cstheme="minorHAnsi"/>
-                      <w:b/>
-                      <w:bCs/>
-                      <w:lang w:eastAsia="en-GB"/>
-                    </w:rPr>
-                    <w:t xml:space="preserve"> </w:t>
-                  </w:r>
-                  <w:r>
-                    <w:rPr>
-                      <w:rFonts w:cstheme="minorHAnsi"/>
-                      <w:lang w:eastAsia="en-GB"/>
-                    </w:rPr>
-                    <w:t>1</w:t>
-                  </w:r>
-                  <w:r>
-                    <w:rPr>
-                      <w:rFonts w:cstheme="minorHAnsi"/>
-                      <w:lang w:eastAsia="en-GB"/>
-                    </w:rPr>
-                    <w:t>1</w:t>
-                  </w:r>
-                  <w:r>
-                    <w:rPr>
-                      <w:rFonts w:cstheme="minorHAnsi"/>
-                      <w:lang w:eastAsia="en-GB"/>
-                    </w:rPr>
-                    <w:t>/20</w:t>
-                  </w:r>
-                  <w:r>
-                    <w:rPr>
-                      <w:rFonts w:cstheme="minorHAnsi"/>
-                      <w:lang w:eastAsia="en-GB"/>
-                    </w:rPr>
-                    <w:t>20</w:t>
-                  </w:r>
-                  <w:r>
-                    <w:rPr>
-                      <w:rFonts w:cstheme="minorHAnsi"/>
-                      <w:lang w:eastAsia="en-GB"/>
-                    </w:rPr>
-                    <w:t xml:space="preserve"> to </w:t>
-                  </w:r>
-                  <w:r>
-                    <w:rPr>
-                      <w:rFonts w:cstheme="minorHAnsi"/>
-                      <w:lang w:eastAsia="en-GB"/>
-                    </w:rPr>
-                    <w:t>1</w:t>
-                  </w:r>
-                  <w:r>
-                    <w:rPr>
-                      <w:rFonts w:cstheme="minorHAnsi"/>
-                      <w:lang w:eastAsia="en-GB"/>
-                    </w:rPr>
-                    <w:t>/20</w:t>
-                  </w:r>
-                  <w:r>
-                    <w:rPr>
-                      <w:rFonts w:cstheme="minorHAnsi"/>
-                      <w:lang w:eastAsia="en-GB"/>
-                    </w:rPr>
-                    <w:t>21 and 4</w:t>
-                  </w:r>
-                  <w:r>
-                    <w:rPr>
-                      <w:rFonts w:cstheme="minorHAnsi"/>
-                      <w:lang w:eastAsia="en-GB"/>
-                    </w:rPr>
-                    <w:t>/20</w:t>
-                  </w:r>
-                  <w:r>
-                    <w:rPr>
-                      <w:rFonts w:cstheme="minorHAnsi"/>
-                      <w:lang w:eastAsia="en-GB"/>
-                    </w:rPr>
-                    <w:t>21</w:t>
-                  </w:r>
-                  <w:r>
-                    <w:rPr>
-                      <w:rFonts w:cstheme="minorHAnsi"/>
-                      <w:lang w:eastAsia="en-GB"/>
-                    </w:rPr>
-                    <w:t xml:space="preserve"> to </w:t>
-                  </w:r>
-                  <w:r>
-                    <w:rPr>
-                      <w:rFonts w:cstheme="minorHAnsi"/>
-                      <w:lang w:eastAsia="en-GB"/>
-                    </w:rPr>
-                    <w:t>9/2022</w:t>
-                  </w:r>
-                </w:p>
-                <w:p>
-                  <w:pPr>
-                    <w:autoSpaceDE w:val="0"/>
-                    <w:autoSpaceDN w:val="0"/>
-                    <w:adjustRightInd w:val="0"/>
-                    <w:spacing w:line="240" w:lineRule="auto"/>
-                    <w:rPr>
-                      <w:rFonts w:cstheme="minorHAnsi"/>
-                      <w:lang w:eastAsia="en-GB"/>
-                    </w:rPr>
-                  </w:pPr>
-                  <w:r>
-                    <w:rPr>
-                      <w:rFonts w:cstheme="minorHAnsi"/>
-                      <w:b/>
-                      <w:bCs/>
-                      <w:lang w:eastAsia="en-GB"/>
-                    </w:rPr>
-                    <w:t>ASDA</w:t>
-                  </w:r>
-                  <w:r>
-                    <w:rPr>
-                      <w:rFonts w:cstheme="minorHAnsi"/>
-                      <w:b/>
-                      <w:bCs/>
-                      <w:lang w:eastAsia="en-GB"/>
-                    </w:rPr>
-                    <w:t>–</w:t>
-                  </w:r>
-                  <w:r>
-                    <w:rPr>
-                      <w:rFonts w:cstheme="minorHAnsi"/>
-                      <w:lang w:eastAsia="en-GB"/>
-                    </w:rPr>
-                    <w:t>Bruton Way</w:t>
-                  </w:r>
-                  <w:r>
-                    <w:rPr>
-                      <w:rFonts w:cstheme="minorHAnsi"/>
-                      <w:lang w:eastAsia="en-GB"/>
-                    </w:rPr>
-                    <w:t>, Gloucester, GL1 1</w:t>
-                  </w:r>
-                  <w:r>
-                    <w:rPr>
-                      <w:rFonts w:cstheme="minorHAnsi"/>
-                      <w:lang w:eastAsia="en-GB"/>
-                    </w:rPr>
-                    <w:t>DS</w:t>
-                  </w:r>
-                  <w:r>
-                    <w:rPr>
-                      <w:rFonts w:cstheme="minorHAnsi"/>
-                      <w:lang w:eastAsia="en-GB"/>
-                    </w:rPr>
-                    <w:br/>
+                    </w:rPr>
+                    <w:t>Mobile Pie</w:t>
+                  </w:r>
+                  <w:r>
+                    <w:rPr>
+                      <w:rFonts w:cstheme="minorHAnsi"/>
+                    </w:rPr>
+                    <w:t xml:space="preserve">- </w:t>
+                  </w:r>
+                  <w:r>
+                    <w:rPr>
+                      <w:rFonts w:cs="Arial"/>
+                      <w:color w:val="222222"/>
+                      <w:shd w:val="clear" w:color="auto" w:fill="FFFFFF"/>
+                    </w:rPr>
+                    <w:t>First Floor, Lewins House</w:t>
+                  </w:r>
+                  <w:r>
+                    <w:rPr>
+                      <w:rFonts w:cs="Arial"/>
+                      <w:color w:val="222222"/>
+                      <w:shd w:val="clear" w:color="auto" w:fill="FFFFFF"/>
+                    </w:rPr>
+                    <w:t>, Bristol, BS1 2NN</w:t>
                   </w:r>
                 </w:p>
                 <w:p>
@@ -2309,6 +2285,8 @@
                     <w:spacing w:line="240" w:lineRule="auto"/>
                     <w:rPr>
                       <w:rFonts w:cstheme="minorHAnsi"/>
+                      <w:b/>
+                      <w:bCs/>
                       <w:lang w:eastAsia="en-GB"/>
                     </w:rPr>
                   </w:pPr>
@@ -2317,7 +2295,14 @@
                       <w:rFonts w:cstheme="minorHAnsi"/>
                       <w:lang w:eastAsia="en-GB"/>
                     </w:rPr>
-                    <w:t>Answered customer queries graciously and assisted customers with shopping.</w:t>
+                    <w:t xml:space="preserve">Worked with other developers and artists </w:t>
+                  </w:r>
+                  <w:r>
+                    <w:rPr>
+                      <w:rFonts w:cstheme="minorHAnsi"/>
+                      <w:lang w:eastAsia="en-GB"/>
+                    </w:rPr>
+                    <w:t>to ensure deadlines were met.</w:t>
                   </w:r>
                 </w:p>
                 <w:p>
@@ -2332,6 +2317,8 @@
                     <w:spacing w:line="240" w:lineRule="auto"/>
                     <w:rPr>
                       <w:rFonts w:cstheme="minorHAnsi"/>
+                      <w:b/>
+                      <w:bCs/>
                       <w:lang w:eastAsia="en-GB"/>
                     </w:rPr>
                   </w:pPr>
@@ -2340,7 +2327,7 @@
                       <w:rFonts w:cstheme="minorHAnsi"/>
                       <w:lang w:eastAsia="en-GB"/>
                     </w:rPr>
-                    <w:t>Used equipment to quickly transfer stock from the warehouse to the storefront.</w:t>
+                    <w:t>Wrote using Lua to code various game mechanics.</w:t>
                   </w:r>
                 </w:p>
                 <w:p>
@@ -2355,6 +2342,8 @@
                     <w:spacing w:line="240" w:lineRule="auto"/>
                     <w:rPr>
                       <w:rFonts w:cstheme="minorHAnsi"/>
+                      <w:b/>
+                      <w:bCs/>
                       <w:lang w:eastAsia="en-GB"/>
                     </w:rPr>
                   </w:pPr>
@@ -2363,7 +2352,7 @@
                       <w:rFonts w:cstheme="minorHAnsi"/>
                       <w:lang w:eastAsia="en-GB"/>
                     </w:rPr>
-                    <w:t>Cultivated a customer-focused shopping environment by greeting and responding to all customers in a friendly manner.</w:t>
+                    <w:t>Worked on several Roblox live service games.</w:t>
                   </w:r>
                 </w:p>
                 <w:p>
@@ -2378,6 +2367,8 @@
                     <w:spacing w:line="240" w:lineRule="auto"/>
                     <w:rPr>
                       <w:rFonts w:cstheme="minorHAnsi"/>
+                      <w:b/>
+                      <w:bCs/>
                       <w:lang w:eastAsia="en-GB"/>
                     </w:rPr>
                   </w:pPr>
@@ -2386,7 +2377,35 @@
                       <w:rFonts w:cstheme="minorHAnsi"/>
                       <w:lang w:eastAsia="en-GB"/>
                     </w:rPr>
-                    <w:t>Cultivated successful relations with my fellow colleagues by treating them with kindness and respect.</w:t>
+                    <w:t>Used both client and server scripts and efficiently</w:t>
+                  </w:r>
+                  <w:r>
+                    <w:rPr>
+                      <w:rFonts w:cstheme="minorHAnsi"/>
+                      <w:lang w:eastAsia="en-GB"/>
+                    </w:rPr>
+                    <w:t xml:space="preserve"> facilitated</w:t>
+                  </w:r>
+                  <w:r>
+                    <w:rPr>
+                      <w:rFonts w:cstheme="minorHAnsi"/>
+                      <w:lang w:eastAsia="en-GB"/>
+                    </w:rPr>
+                    <w:t xml:space="preserve"> </w:t>
+                  </w:r>
+                  <w:r>
+                    <w:rPr>
+                      <w:rFonts w:cstheme="minorHAnsi"/>
+                      <w:lang w:eastAsia="en-GB"/>
+                    </w:rPr>
+                    <w:t>communication</w:t>
+                  </w:r>
+                  <w:r>
+                    <w:rPr>
+                      <w:rFonts w:cstheme="minorHAnsi"/>
+                      <w:lang w:eastAsia="en-GB"/>
+                    </w:rPr>
+                    <w:t xml:space="preserve"> between the two.</w:t>
                   </w:r>
                 </w:p>
                 <w:p>
@@ -2401,6 +2420,8 @@
                     <w:spacing w:line="240" w:lineRule="auto"/>
                     <w:rPr>
                       <w:rFonts w:cstheme="minorHAnsi"/>
+                      <w:b/>
+                      <w:bCs/>
                       <w:lang w:eastAsia="en-GB"/>
                     </w:rPr>
                   </w:pPr>
@@ -2409,7 +2430,14 @@
                       <w:rFonts w:cstheme="minorHAnsi"/>
                       <w:lang w:eastAsia="en-GB"/>
                     </w:rPr>
-                    <w:t>Worked with other colleagues to efficiently complete tasks in a timely manner.</w:t>
+                    <w:t>Used Jira boards to keep track of tasks and solve bugs that appeared during playtesting</w:t>
+                  </w:r>
+                  <w:r>
+                    <w:rPr>
+                      <w:rFonts w:cstheme="minorHAnsi"/>
+                      <w:lang w:eastAsia="en-GB"/>
+                    </w:rPr>
+                    <w:t>.</w:t>
                   </w:r>
                 </w:p>
                 <w:p>
@@ -2424,6 +2452,8 @@
                     <w:spacing w:line="240" w:lineRule="auto"/>
                     <w:rPr>
                       <w:rFonts w:cstheme="minorHAnsi"/>
+                      <w:b/>
+                      <w:bCs/>
                       <w:lang w:eastAsia="en-GB"/>
                     </w:rPr>
                   </w:pPr>
@@ -2432,7 +2462,21 @@
                       <w:rFonts w:cstheme="minorHAnsi"/>
                       <w:lang w:eastAsia="en-GB"/>
                     </w:rPr>
-                    <w:t xml:space="preserve">Ensured that the store was neat and tidy and up to ASDA standards. </w:t>
+                    <w:t>Play-tested</w:t>
+                  </w:r>
+                  <w:r>
+                    <w:rPr>
+                      <w:rFonts w:cstheme="minorHAnsi"/>
+                      <w:lang w:eastAsia="en-GB"/>
+                    </w:rPr>
+                    <w:t xml:space="preserve"> various games during my Placement year and provided feedback</w:t>
+                  </w:r>
+                  <w:r>
+                    <w:rPr>
+                      <w:rFonts w:cstheme="minorHAnsi"/>
+                      <w:lang w:eastAsia="en-GB"/>
+                    </w:rPr>
+                    <w:t>.</w:t>
                   </w:r>
                 </w:p>
                 <w:p>
@@ -2447,6 +2491,8 @@
                     <w:spacing w:line="240" w:lineRule="auto"/>
                     <w:rPr>
                       <w:rFonts w:cstheme="minorHAnsi"/>
+                      <w:b/>
+                      <w:bCs/>
                       <w:lang w:eastAsia="en-GB"/>
                     </w:rPr>
                   </w:pPr>
@@ -2455,7 +2501,7 @@
                       <w:rFonts w:cstheme="minorHAnsi"/>
                       <w:lang w:eastAsia="en-GB"/>
                     </w:rPr>
-                    <w:t>Responsible for helping to change the prices of items within the store with the aid of other colleagues.</w:t>
+                    <w:t>Planned out how features would be coded before implementing them.</w:t>
                   </w:r>
                 </w:p>
                 <w:p>
@@ -2470,6 +2516,8 @@
                     <w:spacing w:line="240" w:lineRule="auto"/>
                     <w:rPr>
                       <w:rFonts w:cstheme="minorHAnsi"/>
+                      <w:b/>
+                      <w:bCs/>
                       <w:lang w:eastAsia="en-GB"/>
                     </w:rPr>
                   </w:pPr>
@@ -2478,7 +2526,14 @@
                       <w:rFonts w:cstheme="minorHAnsi"/>
                       <w:lang w:eastAsia="en-GB"/>
                     </w:rPr>
-                    <w:t xml:space="preserve">Worked stock both in the warehouse and in the storefront, by myself or with another colleague. </w:t>
+                    <w:t xml:space="preserve">Used Plugins such as Knit which streamlines the process of using </w:t>
+                  </w:r>
+                  <w:r>
+                    <w:rPr>
+                      <w:rFonts w:cstheme="minorHAnsi"/>
+                      <w:lang w:eastAsia="en-GB"/>
+                    </w:rPr>
+                    <w:t>Events to communicate between scripts.</w:t>
                   </w:r>
                 </w:p>
                 <w:p>
@@ -2487,60 +2542,209 @@
                     <w:autoSpaceDN w:val="0"/>
                     <w:adjustRightInd w:val="0"/>
                     <w:spacing w:line="240" w:lineRule="auto"/>
-                    <w:ind w:left="360"/>
-                    <w:rPr>
-                      <w:rFonts w:cstheme="minorHAnsi"/>
+                    <w:rPr>
+                      <w:rFonts w:cstheme="minorHAnsi"/>
+                      <w:b/>
+                      <w:bCs/>
                       <w:lang w:eastAsia="en-GB"/>
                     </w:rPr>
                   </w:pPr>
+                  <w:r>
+                    <w:rPr>
+                      <w:rFonts w:cstheme="minorHAnsi"/>
+                      <w:lang w:eastAsia="en-GB"/>
+                    </w:rPr>
+                    <w:t xml:space="preserve"> </w:t>
+                  </w:r>
                 </w:p>
                 <w:p>
                   <w:pPr>
-                    <w:spacing w:after="200"/>
+                    <w:autoSpaceDE w:val="0"/>
+                    <w:autoSpaceDN w:val="0"/>
+                    <w:adjustRightInd w:val="0"/>
+                    <w:spacing w:line="240" w:lineRule="auto"/>
+                    <w:rPr>
+                      <w:rFonts w:cstheme="minorHAnsi"/>
+                      <w:lang w:eastAsia="en-GB"/>
+                    </w:rPr>
+                  </w:pPr>
+                  <w:r>
                     <w:rPr>
                       <w:rFonts w:cstheme="minorHAnsi"/>
                       <w:b/>
+                      <w:bCs/>
+                      <w:lang w:eastAsia="en-GB"/>
+                    </w:rPr>
+                    <w:t>Retail</w:t>
+                  </w:r>
+                  <w:r>
+                    <w:rPr>
+                      <w:rFonts w:cstheme="minorHAnsi"/>
+                      <w:b/>
+                      <w:bCs/>
+                      <w:lang w:eastAsia="en-GB"/>
+                    </w:rPr>
+                    <w:t xml:space="preserve"> Assistant</w:t>
+                  </w:r>
+                  <w:r>
+                    <w:rPr>
+                      <w:rFonts w:cstheme="minorHAnsi"/>
+                      <w:b/>
+                      <w:bCs/>
+                      <w:lang w:eastAsia="en-GB"/>
+                    </w:rPr>
+                    <w:t>,</w:t>
+                  </w:r>
+                  <w:r>
+                    <w:rPr>
+                      <w:rFonts w:cstheme="minorHAnsi"/>
+                      <w:b/>
+                      <w:bCs/>
+                      <w:lang w:eastAsia="en-GB"/>
+                    </w:rPr>
+                    <w:t xml:space="preserve"> </w:t>
+                  </w:r>
+                  <w:r>
+                    <w:rPr>
+                      <w:rFonts w:cstheme="minorHAnsi"/>
+                      <w:lang w:eastAsia="en-GB"/>
+                    </w:rPr>
+                    <w:t>1</w:t>
+                  </w:r>
+                  <w:r>
+                    <w:rPr>
+                      <w:rFonts w:cstheme="minorHAnsi"/>
+                      <w:lang w:eastAsia="en-GB"/>
+                    </w:rPr>
+                    <w:t>1</w:t>
+                  </w:r>
+                  <w:r>
+                    <w:rPr>
+                      <w:rFonts w:cstheme="minorHAnsi"/>
+                      <w:lang w:eastAsia="en-GB"/>
+                    </w:rPr>
+                    <w:t>/20</w:t>
+                  </w:r>
+                  <w:r>
+                    <w:rPr>
+                      <w:rFonts w:cstheme="minorHAnsi"/>
+                      <w:lang w:eastAsia="en-GB"/>
+                    </w:rPr>
+                    <w:t>20</w:t>
+                  </w:r>
+                  <w:r>
+                    <w:rPr>
+                      <w:rFonts w:cstheme="minorHAnsi"/>
+                      <w:lang w:eastAsia="en-GB"/>
+                    </w:rPr>
+                    <w:t xml:space="preserve"> to </w:t>
+                  </w:r>
+                  <w:r>
+                    <w:rPr>
+                      <w:rFonts w:cstheme="minorHAnsi"/>
+                      <w:lang w:eastAsia="en-GB"/>
+                    </w:rPr>
+                    <w:t>1</w:t>
+                  </w:r>
+                  <w:r>
+                    <w:rPr>
+                      <w:rFonts w:cstheme="minorHAnsi"/>
+                      <w:lang w:eastAsia="en-GB"/>
+                    </w:rPr>
+                    <w:t>/20</w:t>
+                  </w:r>
+                  <w:r>
+                    <w:rPr>
+                      <w:rFonts w:cstheme="minorHAnsi"/>
+                      <w:lang w:eastAsia="en-GB"/>
+                    </w:rPr>
+                    <w:t>21 and 4</w:t>
+                  </w:r>
+                  <w:r>
+                    <w:rPr>
+                      <w:rFonts w:cstheme="minorHAnsi"/>
+                      <w:lang w:eastAsia="en-GB"/>
+                    </w:rPr>
+                    <w:t>/20</w:t>
+                  </w:r>
+                  <w:r>
+                    <w:rPr>
+                      <w:rFonts w:cstheme="minorHAnsi"/>
+                      <w:lang w:eastAsia="en-GB"/>
+                    </w:rPr>
+                    <w:t>21</w:t>
+                  </w:r>
+                  <w:r>
+                    <w:rPr>
+                      <w:rFonts w:cstheme="minorHAnsi"/>
+                      <w:lang w:eastAsia="en-GB"/>
+                    </w:rPr>
+                    <w:t xml:space="preserve"> to </w:t>
+                  </w:r>
+                  <w:r>
+                    <w:rPr>
+                      <w:rFonts w:cstheme="minorHAnsi"/>
+                      <w:lang w:eastAsia="en-GB"/>
+                    </w:rPr>
+                    <w:t>9/2022</w:t>
+                  </w:r>
+                </w:p>
+                <w:p>
+                  <w:pPr>
+                    <w:autoSpaceDE w:val="0"/>
+                    <w:autoSpaceDN w:val="0"/>
+                    <w:adjustRightInd w:val="0"/>
+                    <w:spacing w:line="240" w:lineRule="auto"/>
+                    <w:rPr>
+                      <w:rFonts w:cstheme="minorHAnsi"/>
+                      <w:lang w:eastAsia="en-GB"/>
                     </w:rPr>
                   </w:pPr>
                   <w:r>
                     <w:rPr>
                       <w:rFonts w:cstheme="minorHAnsi"/>
                       <w:b/>
-                    </w:rPr>
-                    <w:t>Customer Service Assistant</w:t>
-                  </w:r>
-                  <w:r>
-                    <w:rPr>
-                      <w:rFonts w:cstheme="minorHAnsi"/>
-                    </w:rPr>
-                    <w:t>, 10/2019 to 04/2020</w:t>
-                  </w:r>
-                  <w:r>
-                    <w:rPr>
-                      <w:rFonts w:cstheme="minorHAnsi"/>
+                      <w:bCs/>
+                      <w:lang w:eastAsia="en-GB"/>
+                    </w:rPr>
+                    <w:t>ASDA</w:t>
+                  </w:r>
+                  <w:r>
+                    <w:rPr>
+                      <w:rFonts w:cstheme="minorHAnsi"/>
+                      <w:b/>
+                      <w:bCs/>
+                      <w:lang w:eastAsia="en-GB"/>
+                    </w:rPr>
+                    <w:t>–</w:t>
+                  </w:r>
+                  <w:r>
+                    <w:rPr>
+                      <w:rFonts w:cstheme="minorHAnsi"/>
+                      <w:lang w:eastAsia="en-GB"/>
+                    </w:rPr>
+                    <w:t>Bruton Way</w:t>
+                  </w:r>
+                  <w:r>
+                    <w:rPr>
+                      <w:rFonts w:cstheme="minorHAnsi"/>
+                      <w:lang w:eastAsia="en-GB"/>
+                    </w:rPr>
+                    <w:t>, Gloucester, GL1 1</w:t>
+                  </w:r>
+                  <w:r>
+                    <w:rPr>
+                      <w:rFonts w:cstheme="minorHAnsi"/>
+                      <w:lang w:eastAsia="en-GB"/>
+                    </w:rPr>
+                    <w:t>DS</w:t>
+                  </w:r>
+                  <w:r>
+                    <w:rPr>
+                      <w:rFonts w:cstheme="minorHAnsi"/>
+                      <w:lang w:eastAsia="en-GB"/>
                     </w:rPr>
                     <w:br/>
-                  </w:r>
-                  <w:r>
-                    <w:rPr>
-                      <w:rFonts w:cstheme="minorHAnsi"/>
-                      <w:b/>
-                    </w:rPr>
-                    <w:t xml:space="preserve">Mumtaz Tandoori &amp; Balti Takeaway </w:t>
-                  </w:r>
-                  <w:r>
-                    <w:rPr>
-                      <w:rFonts w:cstheme="minorHAnsi"/>
-                    </w:rPr>
-                    <w:t xml:space="preserve">- </w:t>
-                  </w:r>
-                  <w:r>
-                    <w:rPr>
-                      <w:rFonts w:cs="Arial"/>
-                      <w:color w:val="222222"/>
-                      <w:shd w:val="clear" w:color="auto" w:fill="FFFFFF"/>
-                    </w:rPr>
-                    <w:t>188 Barton St, Gloucester, GL1 4HE</w:t>
                   </w:r>
                 </w:p>
                 <w:p>
@@ -2563,7 +2767,7 @@
                       <w:rFonts w:cstheme="minorHAnsi"/>
                       <w:lang w:eastAsia="en-GB"/>
                     </w:rPr>
-                    <w:t>Operated a cash register for cash and credit/debit card transactions.</w:t>
+                    <w:t>Answered customer queries graciously and assisted customers with shopping.</w:t>
                   </w:r>
                 </w:p>
                 <w:p>
@@ -2586,7 +2790,7 @@
                       <w:rFonts w:cstheme="minorHAnsi"/>
                       <w:lang w:eastAsia="en-GB"/>
                     </w:rPr>
-                    <w:t>Used time efficiently when not serving customers, including keeping till area tidy.</w:t>
+                    <w:t>Used equipment to quickly transfer stock from the warehouse to the storefront.</w:t>
                   </w:r>
                 </w:p>
                 <w:p>
@@ -2609,7 +2813,7 @@
                       <w:rFonts w:cstheme="minorHAnsi"/>
                       <w:lang w:eastAsia="en-GB"/>
                     </w:rPr>
-                    <w:t>Fostered a positive work environment by consistently treating all employees and customers with respect and consideration.</w:t>
+                    <w:t>Cultivated a customer-focused shopping environment by greeting and responding to all customers in a friendly manner.</w:t>
                   </w:r>
                 </w:p>
                 <w:p>
@@ -2632,7 +2836,67 @@
                       <w:rFonts w:cstheme="minorHAnsi"/>
                       <w:lang w:eastAsia="en-GB"/>
                     </w:rPr>
-                    <w:t xml:space="preserve">Took customers’ orders via both telephone and face to face. </w:t>
+                    <w:t>Cultivated successful relations with my colleagues by treating them with kindness and respect.</w:t>
+                  </w:r>
+                </w:p>
+                <w:p>
+                  <w:pPr>
+                    <w:numPr>
+                      <w:ilvl w:val="0"/>
+                      <w:numId w:val="3"/>
+                    </w:numPr>
+                    <w:autoSpaceDE w:val="0"/>
+                    <w:autoSpaceDN w:val="0"/>
+                    <w:adjustRightInd w:val="0"/>
+                    <w:spacing w:line="240" w:lineRule="auto"/>
+                    <w:rPr>
+                      <w:rFonts w:cstheme="minorHAnsi"/>
+                      <w:lang w:eastAsia="en-GB"/>
+                    </w:rPr>
+                  </w:pPr>
+                  <w:r>
+                    <w:rPr>
+                      <w:rFonts w:cstheme="minorHAnsi"/>
+                      <w:lang w:eastAsia="en-GB"/>
+                    </w:rPr>
+                    <w:t xml:space="preserve">Worked with other colleagues to efficiently complete tasks </w:t>
+                  </w:r>
+                  <w:r>
+                    <w:rPr>
+                      <w:rFonts w:cstheme="minorHAnsi"/>
+                      <w:lang w:eastAsia="en-GB"/>
+                    </w:rPr>
+                    <w:t>promptly</w:t>
+                  </w:r>
+                  <w:r>
+                    <w:rPr>
+                      <w:rFonts w:cstheme="minorHAnsi"/>
+                      <w:lang w:eastAsia="en-GB"/>
+                    </w:rPr>
+                    <w:t>.</w:t>
+                  </w:r>
+                </w:p>
+                <w:p>
+                  <w:pPr>
+                    <w:numPr>
+                      <w:ilvl w:val="0"/>
+                      <w:numId w:val="3"/>
+                    </w:numPr>
+                    <w:autoSpaceDE w:val="0"/>
+                    <w:autoSpaceDN w:val="0"/>
+                    <w:adjustRightInd w:val="0"/>
+                    <w:spacing w:line="240" w:lineRule="auto"/>
+                    <w:rPr>
+                      <w:rFonts w:cstheme="minorHAnsi"/>
+                      <w:lang w:eastAsia="en-GB"/>
+                    </w:rPr>
+                  </w:pPr>
+                  <w:r>
+                    <w:rPr>
+                      <w:rFonts w:cstheme="minorHAnsi"/>
+                      <w:lang w:eastAsia="en-GB"/>
+                    </w:rPr>
+                    <w:t>Responsible for helping to change the prices of items within the store with the aid of other colleagues.</w:t>
                   </w:r>
                 </w:p>
               </w:tc>
@@ -2725,7 +2989,21 @@
                       <w:rFonts w:cs="Georgia"/>
                       <w:lang w:val="en-GB"/>
                     </w:rPr>
-                    <w:t>I enjoy reading, podcasts, watching shows and of course playing games of all genres</w:t>
+                    <w:t>I enjoy reading, podcasts, watching sh</w:t>
+                  </w:r>
+                  <w:r>
+                    <w:rPr>
+                      <w:rFonts w:cs="Georgia"/>
+                      <w:lang w:val="en-GB"/>
+                    </w:rPr>
+                    <w:t>o</w:t>
+                  </w:r>
+                  <w:r>
+                    <w:rPr>
+                      <w:rFonts w:cs="Georgia"/>
+                      <w:lang w:val="en-GB"/>
+                    </w:rPr>
+                    <w:t>ws and of course playing games of all genres</w:t>
                   </w:r>
                   <w:r>
                     <w:rPr>
@@ -2859,7 +3137,7 @@
 </file>
 
 <file path=word/endnotes.xml><?xml version="1.0" encoding="utf-8"?>
-<w:endnotes xmlns:wpc="http://schemas.microsoft.com/office/word/2010/wordprocessingCanvas" xmlns:cx="http://schemas.microsoft.com/office/drawing/2014/chartex" xmlns:cx1="http://schemas.microsoft.com/office/drawing/2015/9/8/chartex" xmlns:cx2="http://schemas.microsoft.com/office/drawing/2015/10/21/chartex" xmlns:cx3="http://schemas.microsoft.com/office/drawing/2016/5/9/chartex" xmlns:cx4="http://schemas.microsoft.com/office/drawing/2016/5/10/chartex" xmlns:cx5="http://schemas.microsoft.com/office/drawing/2016/5/11/chartex" xmlns:cx6="http://schemas.microsoft.com/office/drawing/2016/5/12/chartex" xmlns:cx7="http://schemas.microsoft.com/office/drawing/2016/5/13/chartex" xmlns:cx8="http://schemas.microsoft.com/office/drawing/2016/5/14/chartex" xmlns:mc="http://schemas.openxmlformats.org/markup-compatibility/2006" xmlns:aink="http://schemas.microsoft.com/office/drawing/2016/ink" xmlns:am3d="http://schemas.microsoft.com/office/drawing/2017/model3d" xmlns:o="urn:schemas-microsoft-com:office:office" xmlns:oel="http://schemas.microsoft.com/office/2019/extlst" xmlns:r="http://schemas.openxmlformats.org/officeDocument/2006/relationships" xmlns:m="http://schemas.openxmlformats.org/officeDocument/2006/math" xmlns:v="urn:schemas-microsoft-com:vml" xmlns:wp14="http://schemas.microsoft.com/office/word/2010/wordprocessingDrawing" xmlns:wp="http://schemas.openxmlformats.org/drawingml/2006/wordprocessingDrawing" xmlns:w10="urn:schemas-microsoft-com:office:word" xmlns:w="http://schemas.openxmlformats.org/wordprocessingml/2006/main" xmlns:w14="http://schemas.microsoft.com/office/word/2010/wordml" xmlns:w15="http://schemas.microsoft.com/office/word/2012/wordml" xmlns:w16cex="http://schemas.microsoft.com/office/word/2018/wordml/cex" xmlns:w16cid="http://schemas.microsoft.com/office/word/2016/wordml/cid" xmlns:w16="http://schemas.microsoft.com/office/word/2018/wordml" xmlns:w16sdtdh="http://schemas.microsoft.com/office/word/2020/wordml/sdtdatahash" xmlns:w16se="http://schemas.microsoft.com/office/word/2015/wordml/symex" xmlns:wpg="http://schemas.microsoft.com/office/word/2010/wordprocessingGroup" xmlns:wpi="http://schemas.microsoft.com/office/word/2010/wordprocessingInk" xmlns:wne="http://schemas.microsoft.com/office/word/2006/wordml" xmlns:wps="http://schemas.microsoft.com/office/word/2010/wordprocessingShape" mc:Ignorable="w14 w15 w16se w16cid w16 w16cex w16sdtdh wp14">
+<w:endnotes xmlns:wpc="http://schemas.microsoft.com/office/word/2010/wordprocessingCanvas" xmlns:cx="http://schemas.microsoft.com/office/drawing/2014/chartex" xmlns:cx1="http://schemas.microsoft.com/office/drawing/2015/9/8/chartex" xmlns:cx2="http://schemas.microsoft.com/office/drawing/2015/10/21/chartex" xmlns:cx3="http://schemas.microsoft.com/office/drawing/2016/5/9/chartex" xmlns:cx4="http://schemas.microsoft.com/office/drawing/2016/5/10/chartex" xmlns:cx5="http://schemas.microsoft.com/office/drawing/2016/5/11/chartex" xmlns:cx6="http://schemas.microsoft.com/office/drawing/2016/5/12/chartex" xmlns:cx7="http://schemas.microsoft.com/office/drawing/2016/5/13/chartex" xmlns:cx8="http://schemas.microsoft.com/office/drawing/2016/5/14/chartex" xmlns:mc="http://schemas.openxmlformats.org/markup-compatibility/2006" xmlns:aink="http://schemas.microsoft.com/office/drawing/2016/ink" xmlns:am3d="http://schemas.microsoft.com/office/drawing/2017/model3d" xmlns:o="urn:schemas-microsoft-com:office:office" xmlns:oel="http://schemas.microsoft.com/office/2019/extlst" xmlns:r="http://schemas.openxmlformats.org/officeDocument/2006/relationships" xmlns:m="http://schemas.openxmlformats.org/officeDocument/2006/math" xmlns:v="urn:schemas-microsoft-com:vml" xmlns:wp14="http://schemas.microsoft.com/office/word/2010/wordprocessingDrawing" xmlns:wp="http://schemas.openxmlformats.org/drawingml/2006/wordprocessingDrawing" xmlns:w10="urn:schemas-microsoft-com:office:word" xmlns:w="http://schemas.openxmlformats.org/wordprocessingml/2006/main" xmlns:w14="http://schemas.microsoft.com/office/word/2010/wordml" xmlns:w15="http://schemas.microsoft.com/office/word/2012/wordml" xmlns:w16cex="http://schemas.microsoft.com/office/word/2018/wordml/cex" xmlns:w16cid="http://schemas.microsoft.com/office/word/2016/wordml/cid" xmlns:w16="http://schemas.microsoft.com/office/word/2018/wordml" xmlns:w16du="http://schemas.microsoft.com/office/word/2023/wordml/word16du" xmlns:w16sdtdh="http://schemas.microsoft.com/office/word/2020/wordml/sdtdatahash" xmlns:w16se="http://schemas.microsoft.com/office/word/2015/wordml/symex" xmlns:wpg="http://schemas.microsoft.com/office/word/2010/wordprocessingGroup" xmlns:wpi="http://schemas.microsoft.com/office/word/2010/wordprocessingInk" xmlns:wne="http://schemas.microsoft.com/office/word/2006/wordml" xmlns:wps="http://schemas.microsoft.com/office/word/2010/wordprocessingShape" mc:Ignorable="w14 w15 w16se w16cid w16 w16cex w16sdtdh w16du wp14">
   <w:endnote w:type="separator" w:id="-1">
     <w:p>
       <w:pPr>
@@ -2884,7 +3162,7 @@
 </file>
 
 <file path=word/footer1.xml><?xml version="1.0" encoding="utf-8"?>
-<w:ftr xmlns:wpc="http://schemas.microsoft.com/office/word/2010/wordprocessingCanvas" xmlns:cx="http://schemas.microsoft.com/office/drawing/2014/chartex" xmlns:cx1="http://schemas.microsoft.com/office/drawing/2015/9/8/chartex" xmlns:cx2="http://schemas.microsoft.com/office/drawing/2015/10/21/chartex" xmlns:cx3="http://schemas.microsoft.com/office/drawing/2016/5/9/chartex" xmlns:cx4="http://schemas.microsoft.com/office/drawing/2016/5/10/chartex" xmlns:cx5="http://schemas.microsoft.com/office/drawing/2016/5/11/chartex" xmlns:cx6="http://schemas.microsoft.com/office/drawing/2016/5/12/chartex" xmlns:cx7="http://schemas.microsoft.com/office/drawing/2016/5/13/chartex" xmlns:cx8="http://schemas.microsoft.com/office/drawing/2016/5/14/chartex" xmlns:mc="http://schemas.openxmlformats.org/markup-compatibility/2006" xmlns:aink="http://schemas.microsoft.com/office/drawing/2016/ink" xmlns:am3d="http://schemas.microsoft.com/office/drawing/2017/model3d" xmlns:o="urn:schemas-microsoft-com:office:office" xmlns:oel="http://schemas.microsoft.com/office/2019/extlst" xmlns:r="http://schemas.openxmlformats.org/officeDocument/2006/relationships" xmlns:m="http://schemas.openxmlformats.org/officeDocument/2006/math" xmlns:v="urn:schemas-microsoft-com:vml" xmlns:wp14="http://schemas.microsoft.com/office/word/2010/wordprocessingDrawing" xmlns:wp="http://schemas.openxmlformats.org/drawingml/2006/wordprocessingDrawing" xmlns:w10="urn:schemas-microsoft-com:office:word" xmlns:w="http://schemas.openxmlformats.org/wordprocessingml/2006/main" xmlns:w14="http://schemas.microsoft.com/office/word/2010/wordml" xmlns:w15="http://schemas.microsoft.com/office/word/2012/wordml" xmlns:w16cex="http://schemas.microsoft.com/office/word/2018/wordml/cex" xmlns:w16cid="http://schemas.microsoft.com/office/word/2016/wordml/cid" xmlns:w16="http://schemas.microsoft.com/office/word/2018/wordml" xmlns:w16sdtdh="http://schemas.microsoft.com/office/word/2020/wordml/sdtdatahash" xmlns:w16se="http://schemas.microsoft.com/office/word/2015/wordml/symex" xmlns:wpg="http://schemas.microsoft.com/office/word/2010/wordprocessingGroup" xmlns:wpi="http://schemas.microsoft.com/office/word/2010/wordprocessingInk" xmlns:wne="http://schemas.microsoft.com/office/word/2006/wordml" xmlns:wps="http://schemas.microsoft.com/office/word/2010/wordprocessingShape" mc:Ignorable="w14 w15 w16se w16cid w16 w16cex w16sdtdh wp14">
+<w:ftr xmlns:wpc="http://schemas.microsoft.com/office/word/2010/wordprocessingCanvas" xmlns:cx="http://schemas.microsoft.com/office/drawing/2014/chartex" xmlns:cx1="http://schemas.microsoft.com/office/drawing/2015/9/8/chartex" xmlns:cx2="http://schemas.microsoft.com/office/drawing/2015/10/21/chartex" xmlns:cx3="http://schemas.microsoft.com/office/drawing/2016/5/9/chartex" xmlns:cx4="http://schemas.microsoft.com/office/drawing/2016/5/10/chartex" xmlns:cx5="http://schemas.microsoft.com/office/drawing/2016/5/11/chartex" xmlns:cx6="http://schemas.microsoft.com/office/drawing/2016/5/12/chartex" xmlns:cx7="http://schemas.microsoft.com/office/drawing/2016/5/13/chartex" xmlns:cx8="http://schemas.microsoft.com/office/drawing/2016/5/14/chartex" xmlns:mc="http://schemas.openxmlformats.org/markup-compatibility/2006" xmlns:aink="http://schemas.microsoft.com/office/drawing/2016/ink" xmlns:am3d="http://schemas.microsoft.com/office/drawing/2017/model3d" xmlns:o="urn:schemas-microsoft-com:office:office" xmlns:oel="http://schemas.microsoft.com/office/2019/extlst" xmlns:r="http://schemas.openxmlformats.org/officeDocument/2006/relationships" xmlns:m="http://schemas.openxmlformats.org/officeDocument/2006/math" xmlns:v="urn:schemas-microsoft-com:vml" xmlns:wp14="http://schemas.microsoft.com/office/word/2010/wordprocessingDrawing" xmlns:wp="http://schemas.openxmlformats.org/drawingml/2006/wordprocessingDrawing" xmlns:w10="urn:schemas-microsoft-com:office:word" xmlns:w="http://schemas.openxmlformats.org/wordprocessingml/2006/main" xmlns:w14="http://schemas.microsoft.com/office/word/2010/wordml" xmlns:w15="http://schemas.microsoft.com/office/word/2012/wordml" xmlns:w16cex="http://schemas.microsoft.com/office/word/2018/wordml/cex" xmlns:w16cid="http://schemas.microsoft.com/office/word/2016/wordml/cid" xmlns:w16="http://schemas.microsoft.com/office/word/2018/wordml" xmlns:w16du="http://schemas.microsoft.com/office/word/2023/wordml/word16du" xmlns:w16sdtdh="http://schemas.microsoft.com/office/word/2020/wordml/sdtdatahash" xmlns:w16se="http://schemas.microsoft.com/office/word/2015/wordml/symex" xmlns:wpg="http://schemas.microsoft.com/office/word/2010/wordprocessingGroup" xmlns:wpi="http://schemas.microsoft.com/office/word/2010/wordprocessingInk" xmlns:wne="http://schemas.microsoft.com/office/word/2006/wordml" xmlns:wps="http://schemas.microsoft.com/office/word/2010/wordprocessingShape" mc:Ignorable="w14 w15 w16se w16cid w16 w16cex w16sdtdh w16du wp14">
   <w:p>
     <w:pPr>
       <w:pStyle w:val="Footer"/>
@@ -2907,7 +3185,7 @@
 </file>
 
 <file path=word/footnotes.xml><?xml version="1.0" encoding="utf-8"?>
-<w:footnotes xmlns:wpc="http://schemas.microsoft.com/office/word/2010/wordprocessingCanvas" xmlns:cx="http://schemas.microsoft.com/office/drawing/2014/chartex" xmlns:cx1="http://schemas.microsoft.com/office/drawing/2015/9/8/chartex" xmlns:cx2="http://schemas.microsoft.com/office/drawing/2015/10/21/chartex" xmlns:cx3="http://schemas.microsoft.com/office/drawing/2016/5/9/chartex" xmlns:cx4="http://schemas.microsoft.com/office/drawing/2016/5/10/chartex" xmlns:cx5="http://schemas.microsoft.com/office/drawing/2016/5/11/chartex" xmlns:cx6="http://schemas.microsoft.com/office/drawing/2016/5/12/chartex" xmlns:cx7="http://schemas.microsoft.com/office/drawing/2016/5/13/chartex" xmlns:cx8="http://schemas.microsoft.com/office/drawing/2016/5/14/chartex" xmlns:mc="http://schemas.openxmlformats.org/markup-compatibility/2006" xmlns:aink="http://schemas.microsoft.com/office/drawing/2016/ink" xmlns:am3d="http://schemas.microsoft.com/office/drawing/2017/model3d" xmlns:o="urn:schemas-microsoft-com:office:office" xmlns:oel="http://schemas.microsoft.com/office/2019/extlst" xmlns:r="http://schemas.openxmlformats.org/officeDocument/2006/relationships" xmlns:m="http://schemas.openxmlformats.org/officeDocument/2006/math" xmlns:v="urn:schemas-microsoft-com:vml" xmlns:wp14="http://schemas.microsoft.com/office/word/2010/wordprocessingDrawing" xmlns:wp="http://schemas.openxmlformats.org/drawingml/2006/wordprocessingDrawing" xmlns:w10="urn:schemas-microsoft-com:office:word" xmlns:w="http://schemas.openxmlformats.org/wordprocessingml/2006/main" xmlns:w14="http://schemas.microsoft.com/office/word/2010/wordml" xmlns:w15="http://schemas.microsoft.com/office/word/2012/wordml" xmlns:w16cex="http://schemas.microsoft.com/office/word/2018/wordml/cex" xmlns:w16cid="http://schemas.microsoft.com/office/word/2016/wordml/cid" xmlns:w16="http://schemas.microsoft.com/office/word/2018/wordml" xmlns:w16sdtdh="http://schemas.microsoft.com/office/word/2020/wordml/sdtdatahash" xmlns:w16se="http://schemas.microsoft.com/office/word/2015/wordml/symex" xmlns:wpg="http://schemas.microsoft.com/office/word/2010/wordprocessingGroup" xmlns:wpi="http://schemas.microsoft.com/office/word/2010/wordprocessingInk" xmlns:wne="http://schemas.microsoft.com/office/word/2006/wordml" xmlns:wps="http://schemas.microsoft.com/office/word/2010/wordprocessingShape" mc:Ignorable="w14 w15 w16se w16cid w16 w16cex w16sdtdh wp14">
+<w:footnotes xmlns:wpc="http://schemas.microsoft.com/office/word/2010/wordprocessingCanvas" xmlns:cx="http://schemas.microsoft.com/office/drawing/2014/chartex" xmlns:cx1="http://schemas.microsoft.com/office/drawing/2015/9/8/chartex" xmlns:cx2="http://schemas.microsoft.com/office/drawing/2015/10/21/chartex" xmlns:cx3="http://schemas.microsoft.com/office/drawing/2016/5/9/chartex" xmlns:cx4="http://schemas.microsoft.com/office/drawing/2016/5/10/chartex" xmlns:cx5="http://schemas.microsoft.com/office/drawing/2016/5/11/chartex" xmlns:cx6="http://schemas.microsoft.com/office/drawing/2016/5/12/chartex" xmlns:cx7="http://schemas.microsoft.com/office/drawing/2016/5/13/chartex" xmlns:cx8="http://schemas.microsoft.com/office/drawing/2016/5/14/chartex" xmlns:mc="http://schemas.openxmlformats.org/markup-compatibility/2006" xmlns:aink="http://schemas.microsoft.com/office/drawing/2016/ink" xmlns:am3d="http://schemas.microsoft.com/office/drawing/2017/model3d" xmlns:o="urn:schemas-microsoft-com:office:office" xmlns:oel="http://schemas.microsoft.com/office/2019/extlst" xmlns:r="http://schemas.openxmlformats.org/officeDocument/2006/relationships" xmlns:m="http://schemas.openxmlformats.org/officeDocument/2006/math" xmlns:v="urn:schemas-microsoft-com:vml" xmlns:wp14="http://schemas.microsoft.com/office/word/2010/wordprocessingDrawing" xmlns:wp="http://schemas.openxmlformats.org/drawingml/2006/wordprocessingDrawing" xmlns:w10="urn:schemas-microsoft-com:office:word" xmlns:w="http://schemas.openxmlformats.org/wordprocessingml/2006/main" xmlns:w14="http://schemas.microsoft.com/office/word/2010/wordml" xmlns:w15="http://schemas.microsoft.com/office/word/2012/wordml" xmlns:w16cex="http://schemas.microsoft.com/office/word/2018/wordml/cex" xmlns:w16cid="http://schemas.microsoft.com/office/word/2016/wordml/cid" xmlns:w16="http://schemas.microsoft.com/office/word/2018/wordml" xmlns:w16du="http://schemas.microsoft.com/office/word/2023/wordml/word16du" xmlns:w16sdtdh="http://schemas.microsoft.com/office/word/2020/wordml/sdtdatahash" xmlns:w16se="http://schemas.microsoft.com/office/word/2015/wordml/symex" xmlns:wpg="http://schemas.microsoft.com/office/word/2010/wordprocessingGroup" xmlns:wpi="http://schemas.microsoft.com/office/word/2010/wordprocessingInk" xmlns:wne="http://schemas.microsoft.com/office/word/2006/wordml" xmlns:wps="http://schemas.microsoft.com/office/word/2010/wordprocessingShape" mc:Ignorable="w14 w15 w16se w16cid w16 w16cex w16sdtdh w16du wp14">
   <w:footnote w:type="separator" w:id="-1">
     <w:p>
       <w:pPr>
@@ -2932,7 +3210,7 @@
 </file>
 
 <file path=word/numbering.xml><?xml version="1.0" encoding="utf-8"?>
-<w:numbering xmlns:wpc="http://schemas.microsoft.com/office/word/2010/wordprocessingCanvas" xmlns:cx="http://schemas.microsoft.com/office/drawing/2014/chartex" xmlns:cx1="http://schemas.microsoft.com/office/drawing/2015/9/8/chartex" xmlns:cx2="http://schemas.microsoft.com/office/drawing/2015/10/21/chartex" xmlns:cx3="http://schemas.microsoft.com/office/drawing/2016/5/9/chartex" xmlns:cx4="http://schemas.microsoft.com/office/drawing/2016/5/10/chartex" xmlns:cx5="http://schemas.microsoft.com/office/drawing/2016/5/11/chartex" xmlns:cx6="http://schemas.microsoft.com/office/drawing/2016/5/12/chartex" xmlns:cx7="http://schemas.microsoft.com/office/drawing/2016/5/13/chartex" xmlns:cx8="http://schemas.microsoft.com/office/drawing/2016/5/14/chartex" xmlns:mc="http://schemas.openxmlformats.org/markup-compatibility/2006" xmlns:aink="http://schemas.microsoft.com/office/drawing/2016/ink" xmlns:am3d="http://schemas.microsoft.com/office/drawing/2017/model3d" xmlns:o="urn:schemas-microsoft-com:office:office" xmlns:oel="http://schemas.microsoft.com/office/2019/extlst" xmlns:r="http://schemas.openxmlformats.org/officeDocument/2006/relationships" xmlns:m="http://schemas.openxmlformats.org/officeDocument/2006/math" xmlns:v="urn:schemas-microsoft-com:vml" xmlns:wp14="http://schemas.microsoft.com/office/word/2010/wordprocessingDrawing" xmlns:wp="http://schemas.openxmlformats.org/drawingml/2006/wordprocessingDrawing" xmlns:w10="urn:schemas-microsoft-com:office:word" xmlns:w="http://schemas.openxmlformats.org/wordprocessingml/2006/main" xmlns:w14="http://schemas.microsoft.com/office/word/2010/wordml" xmlns:w15="http://schemas.microsoft.com/office/word/2012/wordml" xmlns:w16cex="http://schemas.microsoft.com/office/word/2018/wordml/cex" xmlns:w16cid="http://schemas.microsoft.com/office/word/2016/wordml/cid" xmlns:w16="http://schemas.microsoft.com/office/word/2018/wordml" xmlns:w16sdtdh="http://schemas.microsoft.com/office/word/2020/wordml/sdtdatahash" xmlns:w16se="http://schemas.microsoft.com/office/word/2015/wordml/symex" xmlns:wpg="http://schemas.microsoft.com/office/word/2010/wordprocessingGroup" xmlns:wpi="http://schemas.microsoft.com/office/word/2010/wordprocessingInk" xmlns:wne="http://schemas.microsoft.com/office/word/2006/wordml" xmlns:wps="http://schemas.microsoft.com/office/word/2010/wordprocessingShape" mc:Ignorable="w14 w15 w16se w16cid w16 w16cex w16sdtdh wp14">
+<w:numbering xmlns:wpc="http://schemas.microsoft.com/office/word/2010/wordprocessingCanvas" xmlns:cx="http://schemas.microsoft.com/office/drawing/2014/chartex" xmlns:cx1="http://schemas.microsoft.com/office/drawing/2015/9/8/chartex" xmlns:cx2="http://schemas.microsoft.com/office/drawing/2015/10/21/chartex" xmlns:cx3="http://schemas.microsoft.com/office/drawing/2016/5/9/chartex" xmlns:cx4="http://schemas.microsoft.com/office/drawing/2016/5/10/chartex" xmlns:cx5="http://schemas.microsoft.com/office/drawing/2016/5/11/chartex" xmlns:cx6="http://schemas.microsoft.com/office/drawing/2016/5/12/chartex" xmlns:cx7="http://schemas.microsoft.com/office/drawing/2016/5/13/chartex" xmlns:cx8="http://schemas.microsoft.com/office/drawing/2016/5/14/chartex" xmlns:mc="http://schemas.openxmlformats.org/markup-compatibility/2006" xmlns:aink="http://schemas.microsoft.com/office/drawing/2016/ink" xmlns:am3d="http://schemas.microsoft.com/office/drawing/2017/model3d" xmlns:o="urn:schemas-microsoft-com:office:office" xmlns:oel="http://schemas.microsoft.com/office/2019/extlst" xmlns:r="http://schemas.openxmlformats.org/officeDocument/2006/relationships" xmlns:m="http://schemas.openxmlformats.org/officeDocument/2006/math" xmlns:v="urn:schemas-microsoft-com:vml" xmlns:wp14="http://schemas.microsoft.com/office/word/2010/wordprocessingDrawing" xmlns:wp="http://schemas.openxmlformats.org/drawingml/2006/wordprocessingDrawing" xmlns:w10="urn:schemas-microsoft-com:office:word" xmlns:w="http://schemas.openxmlformats.org/wordprocessingml/2006/main" xmlns:w14="http://schemas.microsoft.com/office/word/2010/wordml" xmlns:w15="http://schemas.microsoft.com/office/word/2012/wordml" xmlns:w16cex="http://schemas.microsoft.com/office/word/2018/wordml/cex" xmlns:w16cid="http://schemas.microsoft.com/office/word/2016/wordml/cid" xmlns:w16="http://schemas.microsoft.com/office/word/2018/wordml" xmlns:w16du="http://schemas.microsoft.com/office/word/2023/wordml/word16du" xmlns:w16sdtdh="http://schemas.microsoft.com/office/word/2020/wordml/sdtdatahash" xmlns:w16se="http://schemas.microsoft.com/office/word/2015/wordml/symex" xmlns:wpg="http://schemas.microsoft.com/office/word/2010/wordprocessingGroup" xmlns:wpi="http://schemas.microsoft.com/office/word/2010/wordprocessingInk" xmlns:wne="http://schemas.microsoft.com/office/word/2006/wordml" xmlns:wps="http://schemas.microsoft.com/office/word/2010/wordprocessingShape" mc:Ignorable="w14 w15 w16se w16cid w16 w16cex w16sdtdh w16du wp14">
   <w:abstractNum w:abstractNumId="0" w15:restartNumberingAfterBreak="0">
     <w:nsid w:val="46723914"/>
     <w:multiLevelType w:val="hybridMultilevel"/>
@@ -3478,7 +3756,7 @@
   <w:abstractNum w:abstractNumId="5" w15:restartNumberingAfterBreak="0">
     <w:nsid w:val="75626F95"/>
     <w:multiLevelType w:val="hybridMultilevel"/>
-    <w:tmpl w:val="3C3ADADA"/>
+    <w:tmpl w:val="8C6A3E4A"/>
     <w:lvl w:ilvl="0" w:tplc="08090001">
       <w:start w:val="1"/>
       <w:numFmt w:val="bullet"/>
@@ -3842,7 +4120,7 @@
 </file>
 
 <file path=word/styles.xml><?xml version="1.0" encoding="utf-8"?>
-<w:styles xmlns:mc="http://schemas.openxmlformats.org/markup-compatibility/2006" xmlns:r="http://schemas.openxmlformats.org/officeDocument/2006/relationships" xmlns:w="http://schemas.openxmlformats.org/wordprocessingml/2006/main" xmlns:w14="http://schemas.microsoft.com/office/word/2010/wordml" xmlns:w15="http://schemas.microsoft.com/office/word/2012/wordml" xmlns:w16cex="http://schemas.microsoft.com/office/word/2018/wordml/cex" xmlns:w16cid="http://schemas.microsoft.com/office/word/2016/wordml/cid" xmlns:w16="http://schemas.microsoft.com/office/word/2018/wordml" xmlns:w16sdtdh="http://schemas.microsoft.com/office/word/2020/wordml/sdtdatahash" xmlns:w16se="http://schemas.microsoft.com/office/word/2015/wordml/symex" mc:Ignorable="w14 w15 w16se w16cid w16 w16cex w16sdtdh">
+<w:styles xmlns:mc="http://schemas.openxmlformats.org/markup-compatibility/2006" xmlns:r="http://schemas.openxmlformats.org/officeDocument/2006/relationships" xmlns:w="http://schemas.openxmlformats.org/wordprocessingml/2006/main" xmlns:w14="http://schemas.microsoft.com/office/word/2010/wordml" xmlns:w15="http://schemas.microsoft.com/office/word/2012/wordml" xmlns:w16cex="http://schemas.microsoft.com/office/word/2018/wordml/cex" xmlns:w16cid="http://schemas.microsoft.com/office/word/2016/wordml/cid" xmlns:w16="http://schemas.microsoft.com/office/word/2018/wordml" xmlns:w16du="http://schemas.microsoft.com/office/word/2023/wordml/word16du" xmlns:w16sdtdh="http://schemas.microsoft.com/office/word/2020/wordml/sdtdatahash" xmlns:w16se="http://schemas.microsoft.com/office/word/2015/wordml/symex" mc:Ignorable="w14 w15 w16se w16cid w16 w16cex w16sdtdh w16du">
   <w:docDefaults>
     <w:rPrDefault>
       <w:rPr>

</xml_diff>